<commit_message>
added login and fixed minor project
</commit_message>
<xml_diff>
--- a/documentation/Minor-Project.docx
+++ b/documentation/Minor-Project.docx
@@ -94,7 +94,7 @@
                     <pic:cNvPicPr/>
                   </pic:nvPicPr>
                   <pic:blipFill>
-                    <a:blip r:embed="rId7" cstate="print"/>
+                    <a:blip r:embed="rId8" cstate="print"/>
                     <a:stretch>
                       <a:fillRect/>
                     </a:stretch>
@@ -147,6 +147,14 @@
         </w:rPr>
         <w:t>Minor Project Report on:</w:t>
       </w:r>
+      <w:r>
+        <w:rPr>
+          <w:b/>
+          <w:sz w:val="40"/>
+          <w:szCs w:val="40"/>
+        </w:rPr>
+        <w:t xml:space="preserve"> CPDMS</w:t>
+      </w:r>
     </w:p>
     <w:p>
       <w:pPr>
@@ -161,7 +169,7 @@
           <w:sz w:val="72"/>
           <w:szCs w:val="72"/>
         </w:rPr>
-        <w:t>Your Name</w:t>
+        <w:t>Shuvradip Chakraborty</w:t>
       </w:r>
     </w:p>
     <w:p>
@@ -192,13 +200,20 @@
         </w:rPr>
         <w:t xml:space="preserve">   :</w:t>
       </w:r>
-    </w:p>
-    <w:p>
-      <w:pPr>
+      <w:r>
         <w:rPr>
           <w:sz w:val="36"/>
           <w:szCs w:val="36"/>
         </w:rPr>
+        <w:t xml:space="preserve"> 33------</w:t>
+      </w:r>
+    </w:p>
+    <w:p>
+      <w:pPr>
+        <w:rPr>
+          <w:sz w:val="36"/>
+          <w:szCs w:val="36"/>
+        </w:rPr>
       </w:pPr>
       <w:r>
         <w:rPr>
@@ -221,13 +236,20 @@
         </w:rPr>
         <w:t xml:space="preserve">   :</w:t>
       </w:r>
-    </w:p>
-    <w:p>
-      <w:pPr>
+      <w:r>
         <w:rPr>
           <w:sz w:val="36"/>
           <w:szCs w:val="36"/>
         </w:rPr>
+        <w:t xml:space="preserve"> BCA</w:t>
+      </w:r>
+    </w:p>
+    <w:p>
+      <w:pPr>
+        <w:rPr>
+          <w:sz w:val="36"/>
+          <w:szCs w:val="36"/>
+        </w:rPr>
       </w:pPr>
       <w:r>
         <w:rPr>
@@ -250,13 +272,20 @@
         </w:rPr>
         <w:t xml:space="preserve">   :</w:t>
       </w:r>
-    </w:p>
-    <w:p>
-      <w:pPr>
+      <w:r>
         <w:rPr>
           <w:sz w:val="36"/>
           <w:szCs w:val="36"/>
         </w:rPr>
+        <w:t xml:space="preserve"> 5th</w:t>
+      </w:r>
+    </w:p>
+    <w:p>
+      <w:pPr>
+        <w:rPr>
+          <w:sz w:val="36"/>
+          <w:szCs w:val="36"/>
+        </w:rPr>
       </w:pPr>
       <w:r>
         <w:rPr>
@@ -278,6 +307,13 @@
           <w:szCs w:val="36"/>
         </w:rPr>
         <w:t xml:space="preserve">   :</w:t>
+      </w:r>
+      <w:r>
+        <w:rPr>
+          <w:sz w:val="36"/>
+          <w:szCs w:val="36"/>
+        </w:rPr>
+        <w:t xml:space="preserve"> BCAN-591</w:t>
       </w:r>
     </w:p>
     <w:p>
@@ -333,8 +369,6 @@
         </w:rPr>
         <w:t>Maulana Abul Kalam Azad University of Technology</w:t>
       </w:r>
-      <w:bookmarkStart w:id="0" w:name="_GoBack"/>
-      <w:bookmarkEnd w:id="0"/>
     </w:p>
     <w:p>
       <w:pPr>
@@ -401,7 +435,7 @@
           <w:sz w:val="36"/>
         </w:rPr>
         <w:lastRenderedPageBreak/>
-        <w:t>Our Others Team Members Are:</w:t>
+        <w:t>Our Team Members Are:</w:t>
       </w:r>
     </w:p>
     <w:tbl>
@@ -577,7 +611,13 @@
               <w:rPr>
                 <w:b/>
               </w:rPr>
-              <w:t>Moynak Poddar</w:t>
+              <w:t>Mainak Podde</w:t>
+            </w:r>
+            <w:r>
+              <w:rPr>
+                <w:b/>
+              </w:rPr>
+              <w:t>r</w:t>
             </w:r>
           </w:p>
         </w:tc>
@@ -1232,7 +1272,7 @@
                     </pic:cNvPicPr>
                   </pic:nvPicPr>
                   <pic:blipFill>
-                    <a:blip r:embed="rId8"/>
+                    <a:blip r:embed="rId9"/>
                     <a:stretch>
                       <a:fillRect/>
                     </a:stretch>
@@ -1787,7 +1827,7 @@
       <w:tr>
         <w:tc>
           <w:tcPr>
-            <w:tcW w:w="5508" w:type="dxa"/>
+            <w:tcW w:w="4879" w:type="dxa"/>
           </w:tcPr>
           <w:p>
             <w:pPr>
@@ -1815,7 +1855,7 @@
         </w:tc>
         <w:tc>
           <w:tcPr>
-            <w:tcW w:w="5508" w:type="dxa"/>
+            <w:tcW w:w="4471" w:type="dxa"/>
           </w:tcPr>
           <w:p>
             <w:pPr>
@@ -1868,7 +1908,7 @@
       <w:tr>
         <w:tc>
           <w:tcPr>
-            <w:tcW w:w="5508" w:type="dxa"/>
+            <w:tcW w:w="4879" w:type="dxa"/>
           </w:tcPr>
           <w:p>
             <w:pPr>
@@ -1894,7 +1934,7 @@
         </w:tc>
         <w:tc>
           <w:tcPr>
-            <w:tcW w:w="5508" w:type="dxa"/>
+            <w:tcW w:w="4471" w:type="dxa"/>
           </w:tcPr>
           <w:p>
             <w:pPr>
@@ -1914,7 +1954,7 @@
       <w:tr>
         <w:tc>
           <w:tcPr>
-            <w:tcW w:w="5508" w:type="dxa"/>
+            <w:tcW w:w="4879" w:type="dxa"/>
           </w:tcPr>
           <w:p>
             <w:pPr>
@@ -1940,7 +1980,7 @@
         </w:tc>
         <w:tc>
           <w:tcPr>
-            <w:tcW w:w="5508" w:type="dxa"/>
+            <w:tcW w:w="4471" w:type="dxa"/>
           </w:tcPr>
           <w:p>
             <w:pPr>
@@ -1960,7 +2000,7 @@
       <w:tr>
         <w:tc>
           <w:tcPr>
-            <w:tcW w:w="5508" w:type="dxa"/>
+            <w:tcW w:w="4879" w:type="dxa"/>
           </w:tcPr>
           <w:p>
             <w:pPr>
@@ -1986,7 +2026,7 @@
         </w:tc>
         <w:tc>
           <w:tcPr>
-            <w:tcW w:w="5508" w:type="dxa"/>
+            <w:tcW w:w="4471" w:type="dxa"/>
           </w:tcPr>
           <w:p>
             <w:pPr>
@@ -2005,7 +2045,7 @@
       <w:tr>
         <w:tc>
           <w:tcPr>
-            <w:tcW w:w="5508" w:type="dxa"/>
+            <w:tcW w:w="4879" w:type="dxa"/>
           </w:tcPr>
           <w:p>
             <w:pPr>
@@ -2031,7 +2071,7 @@
         </w:tc>
         <w:tc>
           <w:tcPr>
-            <w:tcW w:w="5508" w:type="dxa"/>
+            <w:tcW w:w="4471" w:type="dxa"/>
           </w:tcPr>
           <w:p>
             <w:pPr>
@@ -2051,7 +2091,7 @@
       <w:tr>
         <w:tc>
           <w:tcPr>
-            <w:tcW w:w="5508" w:type="dxa"/>
+            <w:tcW w:w="4879" w:type="dxa"/>
           </w:tcPr>
           <w:p>
             <w:pPr>
@@ -2077,7 +2117,7 @@
         </w:tc>
         <w:tc>
           <w:tcPr>
-            <w:tcW w:w="5508" w:type="dxa"/>
+            <w:tcW w:w="4471" w:type="dxa"/>
           </w:tcPr>
           <w:p>
             <w:pPr>
@@ -2096,7 +2136,7 @@
       <w:tr>
         <w:tc>
           <w:tcPr>
-            <w:tcW w:w="5508" w:type="dxa"/>
+            <w:tcW w:w="4879" w:type="dxa"/>
           </w:tcPr>
           <w:p>
             <w:pPr>
@@ -2122,7 +2162,7 @@
         </w:tc>
         <w:tc>
           <w:tcPr>
-            <w:tcW w:w="5508" w:type="dxa"/>
+            <w:tcW w:w="4471" w:type="dxa"/>
           </w:tcPr>
           <w:p>
             <w:pPr>
@@ -2142,7 +2182,7 @@
       <w:tr>
         <w:tc>
           <w:tcPr>
-            <w:tcW w:w="5508" w:type="dxa"/>
+            <w:tcW w:w="4879" w:type="dxa"/>
           </w:tcPr>
           <w:p>
             <w:pPr>
@@ -2168,7 +2208,7 @@
         </w:tc>
         <w:tc>
           <w:tcPr>
-            <w:tcW w:w="5508" w:type="dxa"/>
+            <w:tcW w:w="4471" w:type="dxa"/>
           </w:tcPr>
           <w:p>
             <w:pPr>
@@ -2188,7 +2228,7 @@
       <w:tr>
         <w:tc>
           <w:tcPr>
-            <w:tcW w:w="5508" w:type="dxa"/>
+            <w:tcW w:w="4879" w:type="dxa"/>
           </w:tcPr>
           <w:p>
             <w:pPr>
@@ -2214,7 +2254,7 @@
         </w:tc>
         <w:tc>
           <w:tcPr>
-            <w:tcW w:w="5508" w:type="dxa"/>
+            <w:tcW w:w="4471" w:type="dxa"/>
           </w:tcPr>
           <w:p>
             <w:pPr>
@@ -2234,7 +2274,7 @@
       <w:tr>
         <w:tc>
           <w:tcPr>
-            <w:tcW w:w="5508" w:type="dxa"/>
+            <w:tcW w:w="4879" w:type="dxa"/>
           </w:tcPr>
           <w:p>
             <w:pPr>
@@ -2260,7 +2300,7 @@
         </w:tc>
         <w:tc>
           <w:tcPr>
-            <w:tcW w:w="5508" w:type="dxa"/>
+            <w:tcW w:w="4471" w:type="dxa"/>
           </w:tcPr>
           <w:p>
             <w:pPr>
@@ -2288,7 +2328,7 @@
       <w:tr>
         <w:tc>
           <w:tcPr>
-            <w:tcW w:w="5508" w:type="dxa"/>
+            <w:tcW w:w="4879" w:type="dxa"/>
           </w:tcPr>
           <w:p>
             <w:pPr>
@@ -2302,19 +2342,21 @@
                 <w:u w:val="single"/>
               </w:rPr>
             </w:pPr>
+            <w:bookmarkStart w:id="0" w:name="_GoBack"/>
+            <w:bookmarkEnd w:id="0"/>
             <w:r>
               <w:rPr>
                 <w:rFonts w:ascii="Carlito"/>
                 <w:b/>
                 <w:sz w:val="32"/>
               </w:rPr>
-              <w:t>Use Case Diagram</w:t>
+              <w:t>Data Flow Diagram(DFD)</w:t>
             </w:r>
           </w:p>
         </w:tc>
         <w:tc>
           <w:tcPr>
-            <w:tcW w:w="5508" w:type="dxa"/>
+            <w:tcW w:w="4471" w:type="dxa"/>
           </w:tcPr>
           <w:p>
             <w:pPr>
@@ -2342,7 +2384,7 @@
       <w:tr>
         <w:tc>
           <w:tcPr>
-            <w:tcW w:w="5508" w:type="dxa"/>
+            <w:tcW w:w="4879" w:type="dxa"/>
           </w:tcPr>
           <w:p>
             <w:pPr>
@@ -2362,13 +2404,13 @@
                 <w:b/>
                 <w:sz w:val="32"/>
               </w:rPr>
-              <w:t>Sequence Diagram</w:t>
+              <w:t>Database Screenshots</w:t>
             </w:r>
           </w:p>
         </w:tc>
         <w:tc>
           <w:tcPr>
-            <w:tcW w:w="5508" w:type="dxa"/>
+            <w:tcW w:w="4471" w:type="dxa"/>
           </w:tcPr>
           <w:p>
             <w:pPr>
@@ -2396,7 +2438,7 @@
       <w:tr>
         <w:tc>
           <w:tcPr>
-            <w:tcW w:w="5508" w:type="dxa"/>
+            <w:tcW w:w="4879" w:type="dxa"/>
           </w:tcPr>
           <w:p>
             <w:pPr>
@@ -2416,13 +2458,13 @@
                 <w:b/>
                 <w:sz w:val="32"/>
               </w:rPr>
-              <w:t>Data Flow Diagram(DFD)</w:t>
+              <w:t>Project Screenshots</w:t>
             </w:r>
           </w:p>
         </w:tc>
         <w:tc>
           <w:tcPr>
-            <w:tcW w:w="5508" w:type="dxa"/>
+            <w:tcW w:w="4471" w:type="dxa"/>
           </w:tcPr>
           <w:p>
             <w:pPr>
@@ -2450,115 +2492,7 @@
       <w:tr>
         <w:tc>
           <w:tcPr>
-            <w:tcW w:w="5508" w:type="dxa"/>
-          </w:tcPr>
-          <w:p>
-            <w:pPr>
-              <w:pStyle w:val="BodyText"/>
-              <w:jc w:val="center"/>
-              <w:rPr>
-                <w:rFonts w:ascii="Times New Roman"/>
-                <w:b/>
-                <w:sz w:val="40"/>
-                <w:szCs w:val="40"/>
-                <w:u w:val="single"/>
-              </w:rPr>
-            </w:pPr>
-            <w:r>
-              <w:rPr>
-                <w:rFonts w:ascii="Carlito"/>
-                <w:b/>
-                <w:sz w:val="32"/>
-              </w:rPr>
-              <w:t>Database Screenshots</w:t>
-            </w:r>
-          </w:p>
-        </w:tc>
-        <w:tc>
-          <w:tcPr>
-            <w:tcW w:w="5508" w:type="dxa"/>
-          </w:tcPr>
-          <w:p>
-            <w:pPr>
-              <w:pStyle w:val="BodyText"/>
-              <w:jc w:val="center"/>
-              <w:rPr>
-                <w:rFonts w:ascii="Times New Roman"/>
-                <w:b/>
-                <w:sz w:val="40"/>
-                <w:szCs w:val="40"/>
-              </w:rPr>
-            </w:pPr>
-            <w:r>
-              <w:rPr>
-                <w:rFonts w:ascii="Times New Roman"/>
-                <w:b/>
-                <w:sz w:val="40"/>
-                <w:szCs w:val="40"/>
-              </w:rPr>
-              <w:t>x</w:t>
-            </w:r>
-          </w:p>
-        </w:tc>
-      </w:tr>
-      <w:tr>
-        <w:tc>
-          <w:tcPr>
-            <w:tcW w:w="5508" w:type="dxa"/>
-          </w:tcPr>
-          <w:p>
-            <w:pPr>
-              <w:pStyle w:val="BodyText"/>
-              <w:jc w:val="center"/>
-              <w:rPr>
-                <w:rFonts w:ascii="Times New Roman"/>
-                <w:b/>
-                <w:sz w:val="40"/>
-                <w:szCs w:val="40"/>
-                <w:u w:val="single"/>
-              </w:rPr>
-            </w:pPr>
-            <w:r>
-              <w:rPr>
-                <w:rFonts w:ascii="Carlito"/>
-                <w:b/>
-                <w:sz w:val="32"/>
-              </w:rPr>
-              <w:t>Project Screenshots</w:t>
-            </w:r>
-          </w:p>
-        </w:tc>
-        <w:tc>
-          <w:tcPr>
-            <w:tcW w:w="5508" w:type="dxa"/>
-          </w:tcPr>
-          <w:p>
-            <w:pPr>
-              <w:pStyle w:val="BodyText"/>
-              <w:jc w:val="center"/>
-              <w:rPr>
-                <w:rFonts w:ascii="Times New Roman"/>
-                <w:b/>
-                <w:sz w:val="40"/>
-                <w:szCs w:val="40"/>
-              </w:rPr>
-            </w:pPr>
-            <w:r>
-              <w:rPr>
-                <w:rFonts w:ascii="Times New Roman"/>
-                <w:b/>
-                <w:sz w:val="40"/>
-                <w:szCs w:val="40"/>
-              </w:rPr>
-              <w:t>x</w:t>
-            </w:r>
-          </w:p>
-        </w:tc>
-      </w:tr>
-      <w:tr>
-        <w:tc>
-          <w:tcPr>
-            <w:tcW w:w="5508" w:type="dxa"/>
+            <w:tcW w:w="4879" w:type="dxa"/>
           </w:tcPr>
           <w:p>
             <w:pPr>
@@ -2584,7 +2518,7 @@
         </w:tc>
         <w:tc>
           <w:tcPr>
-            <w:tcW w:w="5508" w:type="dxa"/>
+            <w:tcW w:w="4471" w:type="dxa"/>
           </w:tcPr>
           <w:p>
             <w:pPr>
@@ -2604,7 +2538,7 @@
       <w:tr>
         <w:tc>
           <w:tcPr>
-            <w:tcW w:w="5508" w:type="dxa"/>
+            <w:tcW w:w="4879" w:type="dxa"/>
           </w:tcPr>
           <w:p>
             <w:pPr>
@@ -2630,7 +2564,7 @@
         </w:tc>
         <w:tc>
           <w:tcPr>
-            <w:tcW w:w="5508" w:type="dxa"/>
+            <w:tcW w:w="4471" w:type="dxa"/>
           </w:tcPr>
           <w:p>
             <w:pPr>
@@ -10184,24 +10118,16 @@
           <w:szCs w:val="28"/>
         </w:rPr>
       </w:pPr>
-      <w:r>
+    </w:p>
+    <w:p>
+      <w:pPr>
         <w:rPr>
           <w:b/>
           <w:bCs/>
           <w:sz w:val="28"/>
           <w:szCs w:val="28"/>
         </w:rPr>
-        <w:br w:type="page"/>
-      </w:r>
-      <w:r>
-        <w:rPr>
-          <w:rFonts w:ascii="Carlito"/>
-          <w:b/>
-          <w:sz w:val="32"/>
-        </w:rPr>
-        <w:lastRenderedPageBreak/>
-        <w:t>Use Case Diagram</w:t>
-      </w:r>
+      </w:pPr>
     </w:p>
     <w:p>
       <w:pPr>
@@ -10302,84 +10228,6 @@
           <w:szCs w:val="28"/>
         </w:rPr>
       </w:pPr>
-    </w:p>
-    <w:p>
-      <w:pPr>
-        <w:rPr>
-          <w:b/>
-          <w:bCs/>
-          <w:sz w:val="28"/>
-          <w:szCs w:val="28"/>
-        </w:rPr>
-      </w:pPr>
-    </w:p>
-    <w:p>
-      <w:pPr>
-        <w:rPr>
-          <w:b/>
-          <w:bCs/>
-          <w:sz w:val="28"/>
-          <w:szCs w:val="28"/>
-        </w:rPr>
-      </w:pPr>
-    </w:p>
-    <w:p>
-      <w:pPr>
-        <w:rPr>
-          <w:b/>
-          <w:bCs/>
-          <w:sz w:val="28"/>
-          <w:szCs w:val="28"/>
-        </w:rPr>
-      </w:pPr>
-    </w:p>
-    <w:p>
-      <w:pPr>
-        <w:rPr>
-          <w:b/>
-          <w:bCs/>
-          <w:sz w:val="28"/>
-          <w:szCs w:val="28"/>
-        </w:rPr>
-      </w:pPr>
-    </w:p>
-    <w:p>
-      <w:pPr>
-        <w:rPr>
-          <w:b/>
-          <w:bCs/>
-          <w:sz w:val="28"/>
-          <w:szCs w:val="28"/>
-        </w:rPr>
-      </w:pPr>
-      <w:r>
-        <w:rPr>
-          <w:b/>
-          <w:bCs/>
-          <w:sz w:val="28"/>
-          <w:szCs w:val="28"/>
-        </w:rPr>
-        <w:br w:type="page"/>
-      </w:r>
-    </w:p>
-    <w:p>
-      <w:pPr>
-        <w:rPr>
-          <w:b/>
-          <w:bCs/>
-          <w:sz w:val="28"/>
-          <w:szCs w:val="28"/>
-        </w:rPr>
-      </w:pPr>
-      <w:r>
-        <w:rPr>
-          <w:rFonts w:ascii="Carlito"/>
-          <w:b/>
-          <w:sz w:val="32"/>
-        </w:rPr>
-        <w:lastRenderedPageBreak/>
-        <w:t>Sequence Diagram</w:t>
-      </w:r>
     </w:p>
     <w:p>
       <w:pPr>
@@ -11388,7 +11236,7 @@
         </w:rPr>
         <w:t xml:space="preserve">- </w:t>
       </w:r>
-      <w:hyperlink r:id="rId9" w:history="1">
+      <w:hyperlink r:id="rId10" w:history="1">
         <w:r>
           <w:rPr>
             <w:rStyle w:val="Hyperlink"/>
@@ -11438,7 +11286,7 @@
         <w:spacing w:before="137"/>
         <w:ind w:left="820"/>
       </w:pPr>
-      <w:hyperlink r:id="rId10" w:history="1">
+      <w:hyperlink r:id="rId11" w:history="1">
         <w:r>
           <w:rPr>
             <w:rStyle w:val="Hyperlink"/>
@@ -11484,7 +11332,7 @@
         </w:rPr>
         <w:t xml:space="preserve">- </w:t>
       </w:r>
-      <w:hyperlink r:id="rId11" w:history="1">
+      <w:hyperlink r:id="rId12" w:history="1">
         <w:r>
           <w:rPr>
             <w:rStyle w:val="Hyperlink"/>
@@ -11525,7 +11373,7 @@
       <w:r>
         <w:t xml:space="preserve">- </w:t>
       </w:r>
-      <w:hyperlink r:id="rId12" w:history="1">
+      <w:hyperlink r:id="rId13" w:history="1">
         <w:r>
           <w:rPr>
             <w:rStyle w:val="Hyperlink"/>
@@ -11565,7 +11413,7 @@
         </w:rPr>
         <w:t xml:space="preserve">- </w:t>
       </w:r>
-      <w:hyperlink r:id="rId13" w:history="1">
+      <w:hyperlink r:id="rId14" w:history="1">
         <w:r>
           <w:rPr>
             <w:rStyle w:val="Hyperlink"/>
@@ -14170,4 +14018,16 @@
     </a:ext>
   </a:extLst>
 </a:theme>
+</file>
+
+<file path=customXml/item1.xml><?xml version="1.0" encoding="utf-8"?>
+<b:Sources xmlns:b="http://schemas.openxmlformats.org/officeDocument/2006/bibliography" xmlns="http://schemas.openxmlformats.org/officeDocument/2006/bibliography" SelectedStyle="\APASixthEditionOfficeOnline.xsl" StyleName="APA" Version="6"/>
+</file>
+
+<file path=customXml/itemProps1.xml><?xml version="1.0" encoding="utf-8"?>
+<ds:datastoreItem xmlns:ds="http://schemas.openxmlformats.org/officeDocument/2006/customXml" ds:itemID="{5FC7A380-F04A-41D7-BB4C-05BB792E4625}">
+  <ds:schemaRefs>
+    <ds:schemaRef ds:uri="http://schemas.openxmlformats.org/officeDocument/2006/bibliography"/>
+  </ds:schemaRefs>
+</ds:datastoreItem>
 </file>
</xml_diff>